<commit_message>
switch to essd data
</commit_message>
<xml_diff>
--- a/R/Analysis and figures for ESSD paper/Results/emissions_by_gas.docx
+++ b/R/Analysis and figures for ESSD paper/Results/emissions_by_gas.docx
@@ -206,7 +206,10 @@
       <w:lvlText w:val=" "/>
       <w:lvlJc w:val="left"/>
       <w:pPr>
-        <w:ind w:left="720" w:hanging="480"/>
+        <w:tabs>
+          <w:tab w:val="num" w:pos="0"/>
+        </w:tabs>
+        <w:ind w:left="480" w:hanging="480"/>
       </w:pPr>
     </w:lvl>
     <w:lvl w:ilvl="1">
@@ -214,7 +217,10 @@
       <w:lvlText w:val=" "/>
       <w:lvlJc w:val="left"/>
       <w:pPr>
-        <w:ind w:left="1440" w:hanging="480"/>
+        <w:tabs>
+          <w:tab w:val="num" w:pos="720"/>
+        </w:tabs>
+        <w:ind w:left="1200" w:hanging="480"/>
       </w:pPr>
     </w:lvl>
     <w:lvl w:ilvl="2">
@@ -222,7 +228,10 @@
       <w:lvlText w:val=" "/>
       <w:lvlJc w:val="left"/>
       <w:pPr>
-        <w:ind w:left="2160" w:hanging="480"/>
+        <w:tabs>
+          <w:tab w:val="num" w:pos="1440"/>
+        </w:tabs>
+        <w:ind w:left="1920" w:hanging="480"/>
       </w:pPr>
     </w:lvl>
     <w:lvl w:ilvl="3">
@@ -230,7 +239,10 @@
       <w:lvlText w:val=" "/>
       <w:lvlJc w:val="left"/>
       <w:pPr>
-        <w:ind w:left="2880" w:hanging="480"/>
+        <w:tabs>
+          <w:tab w:val="num" w:pos="2160"/>
+        </w:tabs>
+        <w:ind w:left="2640" w:hanging="480"/>
       </w:pPr>
     </w:lvl>
     <w:lvl w:ilvl="4">
@@ -238,7 +250,10 @@
       <w:lvlText w:val=" "/>
       <w:lvlJc w:val="left"/>
       <w:pPr>
-        <w:ind w:left="3600" w:hanging="480"/>
+        <w:tabs>
+          <w:tab w:val="num" w:pos="2880"/>
+        </w:tabs>
+        <w:ind w:left="3360" w:hanging="480"/>
       </w:pPr>
     </w:lvl>
     <w:lvl w:ilvl="5">
@@ -246,7 +261,10 @@
       <w:lvlText w:val=" "/>
       <w:lvlJc w:val="left"/>
       <w:pPr>
-        <w:ind w:left="4320" w:hanging="480"/>
+        <w:tabs>
+          <w:tab w:val="num" w:pos="3600"/>
+        </w:tabs>
+        <w:ind w:left="4080" w:hanging="480"/>
       </w:pPr>
     </w:lvl>
     <w:lvl w:ilvl="6">
@@ -254,7 +272,10 @@
       <w:lvlText w:val=" "/>
       <w:lvlJc w:val="left"/>
       <w:pPr>
-        <w:ind w:left="5040" w:hanging="480"/>
+        <w:tabs>
+          <w:tab w:val="num" w:pos="4320"/>
+        </w:tabs>
+        <w:ind w:left="4800" w:hanging="480"/>
       </w:pPr>
     </w:lvl>
     <w:lvl w:ilvl="7">
@@ -262,7 +283,10 @@
       <w:lvlText w:val=" "/>
       <w:lvlJc w:val="left"/>
       <w:pPr>
-        <w:ind w:left="5760" w:hanging="480"/>
+        <w:tabs>
+          <w:tab w:val="num" w:pos="5040"/>
+        </w:tabs>
+        <w:ind w:left="5520" w:hanging="480"/>
       </w:pPr>
     </w:lvl>
     <w:lvl w:ilvl="8">
@@ -270,7 +294,10 @@
       <w:lvlText w:val=" "/>
       <w:lvlJc w:val="left"/>
       <w:pPr>
-        <w:ind w:left="6480" w:hanging="480"/>
+        <w:tabs>
+          <w:tab w:val="num" w:pos="5760"/>
+        </w:tabs>
+        <w:ind w:left="6240" w:hanging="480"/>
       </w:pPr>
     </w:lvl>
   </w:abstractNum>
@@ -632,21 +659,6 @@
         <w:right w:w="108" w:type="dxa"/>
       </w:tblCellMar>
     </w:tblPr>
-    <w:tblStylePr w:type="firstRow">
-      <w:tblPr>
-        <w:jc w:val="left"/>
-        <w:tblInd w:w="0" w:type="dxa"/>
-      </w:tblPr>
-      <w:trPr>
-        <w:jc w:val="left"/>
-      </w:trPr>
-      <w:tcPr>
-        <w:vAlign w:val="bottom"/>
-        <w:tcBorders>
-          <w:bottom w:val="single"/>
-        </w:tcBorders>
-      </w:tcPr>
-    </w:tblStylePr>
   </w:style>
   <w:style w:type="paragraph" w:customStyle="1" w:styleId="DefinitionTerm">
     <w:name w:val="Definition Term"/>

</xml_diff>

<commit_message>
update to final data version
</commit_message>
<xml_diff>
--- a/R/Analysis and figures for ESSD paper/Results/emissions_by_gas.docx
+++ b/R/Analysis and figures for ESSD paper/Results/emissions_by_gas.docx
@@ -103,53 +103,6 @@
                     <a:xfrm>
                       <a:off x="0" y="0"/>
                       <a:ext cx="5334000" cy="6400800"/>
-                    </a:xfrm>
-                    <a:prstGeom prst="rect">
-                      <a:avLst/>
-                    </a:prstGeom>
-                    <a:noFill/>
-                    <a:ln w="9525">
-                      <a:noFill/>
-                      <a:headEnd/>
-                      <a:tailEnd/>
-                    </a:ln>
-                  </pic:spPr>
-                </pic:pic>
-              </a:graphicData>
-            </a:graphic>
-          </wp:inline>
-        </w:drawing>
-      </w:r>
-    </w:p>
-    <w:p>
-      <w:pPr>
-        <w:pStyle w:val="BodyText"/>
-      </w:pPr>
-      <w:r>
-        <w:drawing>
-          <wp:inline>
-            <wp:extent cx="5334000" cy="6667500"/>
-            <wp:effectExtent b="0" l="0" r="0" t="0"/>
-            <wp:docPr descr="" title="" id="1" name="Picture"/>
-            <a:graphic>
-              <a:graphicData uri="http://schemas.openxmlformats.org/drawingml/2006/picture">
-                <pic:pic>
-                  <pic:nvPicPr>
-                    <pic:cNvPr descr="Results/Plots/regions_countries-1.png" id="0" name="Picture"/>
-                    <pic:cNvPicPr>
-                      <a:picLocks noChangeArrowheads="1" noChangeAspect="1"/>
-                    </pic:cNvPicPr>
-                  </pic:nvPicPr>
-                  <pic:blipFill>
-                    <a:blip r:embed="rId21"/>
-                    <a:stretch>
-                      <a:fillRect/>
-                    </a:stretch>
-                  </pic:blipFill>
-                  <pic:spPr bwMode="auto">
-                    <a:xfrm>
-                      <a:off x="0" y="0"/>
-                      <a:ext cx="5334000" cy="6667500"/>
                     </a:xfrm>
                     <a:prstGeom prst="rect">
                       <a:avLst/>

</xml_diff>